<commit_message>
Big Update to Git
</commit_message>
<xml_diff>
--- a/Net-Centric/Assignments/Asgn04/Asgn04.docx
+++ b/Net-Centric/Assignments/Asgn04/Asgn04.docx
@@ -39,15 +39,7 @@
           <w:sz w:val="28"/>
           <w:szCs w:val="28"/>
         </w:rPr>
-        <w:t xml:space="preserve">Assignment </w:t>
-      </w:r>
-      <w:r>
-        <w:rPr>
-          <w:rFonts w:cs="Calibri" w:ascii="Calibri" w:hAnsi="Calibri"/>
-          <w:sz w:val="28"/>
-          <w:szCs w:val="28"/>
-        </w:rPr>
-        <w:t>4: IP and Network Routing</w:t>
+        <w:t>Assignment 4: IP and Network Routing</w:t>
       </w:r>
     </w:p>
     <w:p>
@@ -61,34 +53,10 @@
         <w:rPr>
           <w:rFonts w:cs="Calibri"/>
         </w:rPr>
-        <w:t>Student Name: _</w:t>
-      </w:r>
-      <w:r>
-        <w:rPr>
-          <w:rFonts w:cs="Calibri"/>
-        </w:rPr>
-        <w:t>Adrian Freeman</w:t>
-      </w:r>
-      <w:r>
-        <w:rPr>
-          <w:rFonts w:cs="Calibri"/>
-        </w:rPr>
-        <w:t>__</w:t>
+        <w:t>Student Name: _Adrian Freeman__</w:t>
         <w:tab/>
         <w:tab/>
-        <w:t>Student Number: _</w:t>
-      </w:r>
-      <w:r>
-        <w:rPr>
-          <w:rFonts w:cs="Calibri"/>
-        </w:rPr>
-        <w:t>3661616</w:t>
-      </w:r>
-      <w:r>
-        <w:rPr>
-          <w:rFonts w:cs="Calibri"/>
-        </w:rPr>
-        <w:t>_</w:t>
+        <w:t>Student Number: _3661616_</w:t>
       </w:r>
     </w:p>
     <w:p>
@@ -139,19 +107,7 @@
         <w:rPr>
           <w:rFonts w:cs="Calibri"/>
         </w:rPr>
-        <w:t>Signed by _</w:t>
-      </w:r>
-      <w:r>
-        <w:rPr>
-          <w:rFonts w:cs="Calibri"/>
-        </w:rPr>
-        <w:t>Adrian Freeman</w:t>
-      </w:r>
-      <w:r>
-        <w:rPr>
-          <w:rFonts w:cs="Calibri"/>
-        </w:rPr>
-        <w:t>_</w:t>
+        <w:t>Signed by _Adrian Freeman_</w:t>
       </w:r>
     </w:p>
     <w:p>
@@ -556,6 +512,51 @@
         <w:rPr>
           <w:rFonts w:cs="Calibri"/>
         </w:rPr>
+        <w:tab/>
+      </w:r>
+      <w:r>
+        <w:rPr>
+          <w:rFonts w:cs="Calibri"/>
+        </w:rPr>
+        <w:t xml:space="preserve">IPv4 mandatory header size and TCP mandatory header size are both 20 bytes, so 40 </w:t>
+        <w:tab/>
+        <w:tab/>
+        <w:t>bytes total.  1500 bytes – 40 bytes = 1460 bytes.</w:t>
+        <w:br/>
+        <w:tab/>
+        <w:tab/>
+        <w:t>5000000Bytes/1460 bytes per datagram = 3424.66 datagrams</w:t>
+        <w:br/>
+        <w:tab/>
+        <w:t xml:space="preserve">You would need </w:t>
+      </w:r>
+      <w:r>
+        <w:rPr>
+          <w:rFonts w:cs="Calibri"/>
+          <w:b/>
+          <w:bCs/>
+        </w:rPr>
+        <w:t>3425 datagrams</w:t>
+      </w:r>
+      <w:r>
+        <w:rPr>
+          <w:rFonts w:cs="Calibri"/>
+        </w:rPr>
+        <w:t xml:space="preserve"> to send the entire file.</w:t>
+      </w:r>
+    </w:p>
+    <w:p>
+      <w:pPr>
+        <w:pStyle w:val="Normal"/>
+        <w:spacing w:lineRule="auto" w:line="252" w:before="0" w:after="120"/>
+        <w:rPr>
+          <w:rFonts w:ascii="Calibri" w:hAnsi="Calibri" w:cs="Calibri"/>
+        </w:rPr>
+      </w:pPr>
+      <w:r>
+        <w:rPr>
+          <w:rFonts w:cs="Calibri"/>
+        </w:rPr>
       </w:r>
     </w:p>
     <w:p>
@@ -572,7 +573,7 @@
       </w:pPr>
       <w:r>
         <w:drawing>
-          <wp:anchor behindDoc="0" distT="0" distB="0" distL="0" distR="0" simplePos="0" locked="0" layoutInCell="0" allowOverlap="1" relativeHeight="6">
+          <wp:anchor behindDoc="0" distT="0" distB="0" distL="0" distR="0" simplePos="0" locked="0" layoutInCell="0" allowOverlap="1" relativeHeight="14">
             <wp:simplePos x="0" y="0"/>
             <wp:positionH relativeFrom="column">
               <wp:posOffset>638810</wp:posOffset>
@@ -623,6 +624,12 @@
         </w:rPr>
         <w:t xml:space="preserve">Consider the network setup in the following figure. Suppose that the ISP assigns the router the address 24.34.136.211 and that the network prefix of the home network is 192.168.1.0/24. </w:t>
       </w:r>
+      <w:r>
+        <w:rPr>
+          <w:rFonts w:cs="Calibri"/>
+        </w:rPr>
+        <w:t>`</w:t>
+      </w:r>
     </w:p>
     <w:p>
       <w:pPr>
@@ -637,10 +644,437 @@
         </w:rPr>
       </w:pPr>
       <w:r>
+        <mc:AlternateContent>
+          <mc:Choice Requires="wps">
+            <w:drawing>
+              <wp:anchor behindDoc="0" distT="0" distB="0" distL="0" distR="0" simplePos="0" locked="0" layoutInCell="1" allowOverlap="1" relativeHeight="15">
+                <wp:simplePos x="0" y="0"/>
+                <wp:positionH relativeFrom="column">
+                  <wp:posOffset>3404870</wp:posOffset>
+                </wp:positionH>
+                <wp:positionV relativeFrom="paragraph">
+                  <wp:posOffset>483235</wp:posOffset>
+                </wp:positionV>
+                <wp:extent cx="955040" cy="634365"/>
+                <wp:effectExtent l="0" t="0" r="0" b="0"/>
+                <wp:wrapNone/>
+                <wp:docPr id="2" name="Text Frame 1"/>
+                <a:graphic xmlns:a="http://schemas.openxmlformats.org/drawingml/2006/main">
+                  <a:graphicData uri="http://schemas.microsoft.com/office/word/2010/wordprocessingShape">
+                    <wps:wsp>
+                      <wps:cNvSpPr txBox="1"/>
+                      <wps:spPr>
+                        <a:xfrm>
+                          <a:off x="0" y="0"/>
+                          <a:ext cx="955080" cy="634320"/>
+                        </a:xfrm>
+                        <a:prstGeom prst="rect">
+                          <a:avLst/>
+                        </a:prstGeom>
+                        <a:noFill/>
+                        <a:ln w="0">
+                          <a:noFill/>
+                        </a:ln>
+                      </wps:spPr>
+                      <wps:txbx>
+                        <w:txbxContent>
+                          <w:p>
+                            <w:pPr>
+                              <w:overflowPunct w:val="false"/>
+                              <w:rPr/>
+                            </w:pPr>
+                            <w:r>
+                              <w:rPr>
+                                <w:rFonts w:asciiTheme="minorHAnsi" w:cstheme="minorBidi" w:eastAsiaTheme="minorEastAsia" w:hAnsiTheme="minorHAnsi"/>
+                              </w:rPr>
+                              <w:t>192.168.1.1</w:t>
+                            </w:r>
+                          </w:p>
+                        </w:txbxContent>
+                      </wps:txbx>
+                      <wps:bodyPr wrap="square" lIns="0" rIns="0" tIns="0" bIns="0" anchor="t">
+                        <a:noAutofit/>
+                      </wps:bodyPr>
+                    </wps:wsp>
+                  </a:graphicData>
+                </a:graphic>
+              </wp:anchor>
+            </w:drawing>
+          </mc:Choice>
+          <mc:Fallback>
+            <w:pict>
+              <v:shapetype id="_x0000_t202" coordsize="21600,21600" o:spt="202" path="m,l,21600l21600,21600l21600,xe">
+                <v:stroke joinstyle="miter"/>
+                <v:path gradientshapeok="t" o:connecttype="rect"/>
+              </v:shapetype>
+              <v:shape id="shape_0" ID="Text Frame 1" stroked="f" o:allowincell="f" style="position:absolute;margin-left:268.1pt;margin-top:38.05pt;width:75.15pt;height:49.9pt;mso-wrap-style:square;v-text-anchor:top" type="_x0000_t202">
+                <v:textbox>
+                  <w:txbxContent>
+                    <w:p>
+                      <w:pPr>
+                        <w:overflowPunct w:val="false"/>
+                        <w:rPr/>
+                      </w:pPr>
+                      <w:r>
+                        <w:rPr>
+                          <w:rFonts w:asciiTheme="minorHAnsi" w:cstheme="minorBidi" w:eastAsiaTheme="minorEastAsia" w:hAnsiTheme="minorHAnsi"/>
+                        </w:rPr>
+                        <w:t>192.168.1.1</w:t>
+                      </w:r>
+                    </w:p>
+                  </w:txbxContent>
+                </v:textbox>
+                <v:fill o:detectmouseclick="t" on="false"/>
+                <v:stroke color="#3465a4" joinstyle="round" endcap="flat"/>
+                <w10:wrap type="none"/>
+              </v:shape>
+            </w:pict>
+          </mc:Fallback>
+        </mc:AlternateContent>
+        <mc:AlternateContent>
+          <mc:Choice Requires="wps">
+            <w:drawing>
+              <wp:anchor behindDoc="0" distT="0" distB="0" distL="0" distR="0" simplePos="0" locked="0" layoutInCell="1" allowOverlap="1" relativeHeight="16">
+                <wp:simplePos x="0" y="0"/>
+                <wp:positionH relativeFrom="column">
+                  <wp:posOffset>5164455</wp:posOffset>
+                </wp:positionH>
+                <wp:positionV relativeFrom="paragraph">
+                  <wp:posOffset>773430</wp:posOffset>
+                </wp:positionV>
+                <wp:extent cx="759460" cy="208915"/>
+                <wp:effectExtent l="0" t="0" r="0" b="0"/>
+                <wp:wrapNone/>
+                <wp:docPr id="3" name="Text Frame 2"/>
+                <a:graphic xmlns:a="http://schemas.openxmlformats.org/drawingml/2006/main">
+                  <a:graphicData uri="http://schemas.microsoft.com/office/word/2010/wordprocessingShape">
+                    <wps:wsp>
+                      <wps:cNvSpPr txBox="1"/>
+                      <wps:spPr>
+                        <a:xfrm>
+                          <a:off x="0" y="0"/>
+                          <a:ext cx="759600" cy="208800"/>
+                        </a:xfrm>
+                        <a:prstGeom prst="rect">
+                          <a:avLst/>
+                        </a:prstGeom>
+                        <a:noFill/>
+                        <a:ln w="0">
+                          <a:noFill/>
+                        </a:ln>
+                      </wps:spPr>
+                      <wps:txbx>
+                        <w:txbxContent>
+                          <w:p>
+                            <w:pPr>
+                              <w:overflowPunct w:val="false"/>
+                              <w:rPr/>
+                            </w:pPr>
+                            <w:r>
+                              <w:rPr>
+                                <w:rFonts w:asciiTheme="minorHAnsi" w:cstheme="minorBidi" w:eastAsiaTheme="minorEastAsia" w:hAnsiTheme="minorHAnsi"/>
+                              </w:rPr>
+                              <w:t>192.168.1.2</w:t>
+                            </w:r>
+                          </w:p>
+                        </w:txbxContent>
+                      </wps:txbx>
+                      <wps:bodyPr wrap="square" lIns="0" rIns="0" tIns="0" bIns="0" anchor="t">
+                        <a:noAutofit/>
+                      </wps:bodyPr>
+                    </wps:wsp>
+                  </a:graphicData>
+                </a:graphic>
+              </wp:anchor>
+            </w:drawing>
+          </mc:Choice>
+          <mc:Fallback>
+            <w:pict>
+              <v:shape id="shape_0" ID="Text Frame 2" stroked="f" o:allowincell="f" style="position:absolute;margin-left:406.65pt;margin-top:60.9pt;width:59.75pt;height:16.4pt;mso-wrap-style:square;v-text-anchor:top" type="_x0000_t202">
+                <v:textbox>
+                  <w:txbxContent>
+                    <w:p>
+                      <w:pPr>
+                        <w:overflowPunct w:val="false"/>
+                        <w:rPr/>
+                      </w:pPr>
+                      <w:r>
+                        <w:rPr>
+                          <w:rFonts w:asciiTheme="minorHAnsi" w:cstheme="minorBidi" w:eastAsiaTheme="minorEastAsia" w:hAnsiTheme="minorHAnsi"/>
+                        </w:rPr>
+                        <w:t>192.168.1.2</w:t>
+                      </w:r>
+                    </w:p>
+                  </w:txbxContent>
+                </v:textbox>
+                <v:fill o:detectmouseclick="t" on="false"/>
+                <v:stroke color="#3465a4" joinstyle="round" endcap="flat"/>
+                <w10:wrap type="none"/>
+              </v:shape>
+            </w:pict>
+          </mc:Fallback>
+        </mc:AlternateContent>
+        <mc:AlternateContent>
+          <mc:Choice Requires="wps">
+            <w:drawing>
+              <wp:anchor behindDoc="0" distT="0" distB="0" distL="0" distR="0" simplePos="0" locked="0" layoutInCell="1" allowOverlap="1" relativeHeight="17">
+                <wp:simplePos x="0" y="0"/>
+                <wp:positionH relativeFrom="column">
+                  <wp:posOffset>5144770</wp:posOffset>
+                </wp:positionH>
+                <wp:positionV relativeFrom="paragraph">
+                  <wp:posOffset>1475105</wp:posOffset>
+                </wp:positionV>
+                <wp:extent cx="759460" cy="208915"/>
+                <wp:effectExtent l="0" t="0" r="0" b="0"/>
+                <wp:wrapNone/>
+                <wp:docPr id="4" name="Text Frame 3"/>
+                <a:graphic xmlns:a="http://schemas.openxmlformats.org/drawingml/2006/main">
+                  <a:graphicData uri="http://schemas.microsoft.com/office/word/2010/wordprocessingShape">
+                    <wps:wsp>
+                      <wps:cNvSpPr txBox="1"/>
+                      <wps:spPr>
+                        <a:xfrm>
+                          <a:off x="0" y="0"/>
+                          <a:ext cx="759600" cy="208800"/>
+                        </a:xfrm>
+                        <a:prstGeom prst="rect">
+                          <a:avLst/>
+                        </a:prstGeom>
+                        <a:noFill/>
+                        <a:ln w="0">
+                          <a:noFill/>
+                        </a:ln>
+                      </wps:spPr>
+                      <wps:txbx>
+                        <w:txbxContent>
+                          <w:p>
+                            <w:pPr>
+                              <w:overflowPunct w:val="false"/>
+                              <w:rPr/>
+                            </w:pPr>
+                            <w:r>
+                              <w:rPr>
+                                <w:rFonts w:asciiTheme="minorHAnsi" w:cstheme="minorBidi" w:eastAsiaTheme="minorEastAsia" w:hAnsiTheme="minorHAnsi"/>
+                              </w:rPr>
+                              <w:t>192.168.1.3</w:t>
+                            </w:r>
+                          </w:p>
+                        </w:txbxContent>
+                      </wps:txbx>
+                      <wps:bodyPr wrap="square" lIns="0" rIns="0" tIns="0" bIns="0" anchor="t">
+                        <a:noAutofit/>
+                      </wps:bodyPr>
+                    </wps:wsp>
+                  </a:graphicData>
+                </a:graphic>
+              </wp:anchor>
+            </w:drawing>
+          </mc:Choice>
+          <mc:Fallback>
+            <w:pict>
+              <v:shape id="shape_0" ID="Text Frame 3" stroked="f" o:allowincell="f" style="position:absolute;margin-left:405.1pt;margin-top:116.15pt;width:59.75pt;height:16.4pt;mso-wrap-style:square;v-text-anchor:top" type="_x0000_t202">
+                <v:textbox>
+                  <w:txbxContent>
+                    <w:p>
+                      <w:pPr>
+                        <w:overflowPunct w:val="false"/>
+                        <w:rPr/>
+                      </w:pPr>
+                      <w:r>
+                        <w:rPr>
+                          <w:rFonts w:asciiTheme="minorHAnsi" w:cstheme="minorBidi" w:eastAsiaTheme="minorEastAsia" w:hAnsiTheme="minorHAnsi"/>
+                        </w:rPr>
+                        <w:t>192.168.1.3</w:t>
+                      </w:r>
+                    </w:p>
+                  </w:txbxContent>
+                </v:textbox>
+                <v:fill o:detectmouseclick="t" on="false"/>
+                <v:stroke color="#3465a4" joinstyle="round" endcap="flat"/>
+                <w10:wrap type="none"/>
+              </v:shape>
+            </w:pict>
+          </mc:Fallback>
+        </mc:AlternateContent>
+        <mc:AlternateContent>
+          <mc:Choice Requires="wps">
+            <w:drawing>
+              <wp:anchor behindDoc="0" distT="0" distB="0" distL="0" distR="0" simplePos="0" locked="0" layoutInCell="1" allowOverlap="1" relativeHeight="18">
+                <wp:simplePos x="0" y="0"/>
+                <wp:positionH relativeFrom="column">
+                  <wp:posOffset>5154295</wp:posOffset>
+                </wp:positionH>
+                <wp:positionV relativeFrom="paragraph">
+                  <wp:posOffset>2157095</wp:posOffset>
+                </wp:positionV>
+                <wp:extent cx="759460" cy="208915"/>
+                <wp:effectExtent l="0" t="0" r="0" b="0"/>
+                <wp:wrapNone/>
+                <wp:docPr id="5" name="Text Frame 4"/>
+                <a:graphic xmlns:a="http://schemas.openxmlformats.org/drawingml/2006/main">
+                  <a:graphicData uri="http://schemas.microsoft.com/office/word/2010/wordprocessingShape">
+                    <wps:wsp>
+                      <wps:cNvSpPr txBox="1"/>
+                      <wps:spPr>
+                        <a:xfrm>
+                          <a:off x="0" y="0"/>
+                          <a:ext cx="759600" cy="208800"/>
+                        </a:xfrm>
+                        <a:prstGeom prst="rect">
+                          <a:avLst/>
+                        </a:prstGeom>
+                        <a:noFill/>
+                        <a:ln w="0">
+                          <a:noFill/>
+                        </a:ln>
+                      </wps:spPr>
+                      <wps:txbx>
+                        <w:txbxContent>
+                          <w:p>
+                            <w:pPr>
+                              <w:overflowPunct w:val="false"/>
+                              <w:rPr/>
+                            </w:pPr>
+                            <w:r>
+                              <w:rPr>
+                                <w:rFonts w:asciiTheme="minorHAnsi" w:cstheme="minorBidi" w:eastAsiaTheme="minorEastAsia" w:hAnsiTheme="minorHAnsi"/>
+                              </w:rPr>
+                              <w:t>192.168.1.4</w:t>
+                            </w:r>
+                          </w:p>
+                        </w:txbxContent>
+                      </wps:txbx>
+                      <wps:bodyPr wrap="square" lIns="0" rIns="0" tIns="0" bIns="0" anchor="t">
+                        <a:noAutofit/>
+                      </wps:bodyPr>
+                    </wps:wsp>
+                  </a:graphicData>
+                </a:graphic>
+              </wp:anchor>
+            </w:drawing>
+          </mc:Choice>
+          <mc:Fallback>
+            <w:pict>
+              <v:shape id="shape_0" ID="Text Frame 4" stroked="f" o:allowincell="f" style="position:absolute;margin-left:405.85pt;margin-top:169.85pt;width:59.75pt;height:16.4pt;mso-wrap-style:square;v-text-anchor:top" type="_x0000_t202">
+                <v:textbox>
+                  <w:txbxContent>
+                    <w:p>
+                      <w:pPr>
+                        <w:overflowPunct w:val="false"/>
+                        <w:rPr/>
+                      </w:pPr>
+                      <w:r>
+                        <w:rPr>
+                          <w:rFonts w:asciiTheme="minorHAnsi" w:cstheme="minorBidi" w:eastAsiaTheme="minorEastAsia" w:hAnsiTheme="minorHAnsi"/>
+                        </w:rPr>
+                        <w:t>192.168.1.4</w:t>
+                      </w:r>
+                    </w:p>
+                  </w:txbxContent>
+                </v:textbox>
+                <v:fill o:detectmouseclick="t" on="false"/>
+                <v:stroke color="#3465a4" joinstyle="round" endcap="flat"/>
+                <w10:wrap type="none"/>
+              </v:shape>
+            </w:pict>
+          </mc:Fallback>
+        </mc:AlternateContent>
+      </w:r>
+      <w:r>
         <w:rPr>
           <w:rFonts w:cs="Calibri"/>
         </w:rPr>
         <w:t>Assign addresses to all 3 interfaces in the home network and the network interface of the router connected to the home network.</w:t>
+      </w:r>
+    </w:p>
+    <w:p>
+      <w:pPr>
+        <w:pStyle w:val="Normal"/>
+        <w:numPr>
+          <w:ilvl w:val="0"/>
+          <w:numId w:val="0"/>
+        </w:numPr>
+        <w:spacing w:lineRule="auto" w:line="252" w:before="0" w:after="120"/>
+        <w:ind w:hanging="0" w:left="1440"/>
+        <w:rPr>
+          <w:rFonts w:ascii="Calibri" w:hAnsi="Calibri" w:cs="Calibri"/>
+        </w:rPr>
+      </w:pPr>
+      <w:r>
+        <w:rPr>
+          <w:rFonts w:cs="Calibri"/>
+        </w:rPr>
+        <w:t>Router Network Interface: 192.168.1.1</w:t>
+      </w:r>
+    </w:p>
+    <w:p>
+      <w:pPr>
+        <w:pStyle w:val="Normal"/>
+        <w:numPr>
+          <w:ilvl w:val="0"/>
+          <w:numId w:val="0"/>
+        </w:numPr>
+        <w:spacing w:lineRule="auto" w:line="252" w:before="0" w:after="120"/>
+        <w:ind w:hanging="0" w:left="1440"/>
+        <w:rPr>
+          <w:rFonts w:ascii="Calibri" w:hAnsi="Calibri" w:cs="Calibri"/>
+        </w:rPr>
+      </w:pPr>
+      <w:r>
+        <w:rPr>
+          <w:rFonts w:cs="Calibri"/>
+        </w:rPr>
+        <w:t>Home Network Interface A: 192.168.1.2</w:t>
+      </w:r>
+    </w:p>
+    <w:p>
+      <w:pPr>
+        <w:pStyle w:val="Normal"/>
+        <w:numPr>
+          <w:ilvl w:val="0"/>
+          <w:numId w:val="0"/>
+        </w:numPr>
+        <w:spacing w:lineRule="auto" w:line="252" w:before="0" w:after="120"/>
+        <w:ind w:hanging="0" w:left="1440"/>
+        <w:rPr>
+          <w:rFonts w:ascii="Calibri" w:hAnsi="Calibri" w:cs="Calibri"/>
+        </w:rPr>
+      </w:pPr>
+      <w:r>
+        <w:rPr>
+          <w:rFonts w:cs="Calibri"/>
+        </w:rPr>
+        <w:t>Home Network Interface B: 192.168.1.3</w:t>
+      </w:r>
+    </w:p>
+    <w:p>
+      <w:pPr>
+        <w:pStyle w:val="Normal"/>
+        <w:spacing w:lineRule="auto" w:line="252" w:before="0" w:after="120"/>
+        <w:rPr>
+          <w:rFonts w:ascii="Calibri" w:hAnsi="Calibri" w:cs="Calibri"/>
+        </w:rPr>
+      </w:pPr>
+      <w:r>
+        <w:rPr>
+          <w:rFonts w:cs="Calibri"/>
+        </w:rPr>
+        <w:tab/>
+        <w:tab/>
+        <w:t>Home Network Interface C: 192.168.1.4</w:t>
+      </w:r>
+    </w:p>
+    <w:p>
+      <w:pPr>
+        <w:pStyle w:val="Normal"/>
+        <w:spacing w:lineRule="auto" w:line="252" w:before="0" w:after="120"/>
+        <w:rPr>
+          <w:rFonts w:ascii="Calibri" w:hAnsi="Calibri" w:cs="Calibri"/>
+        </w:rPr>
+      </w:pPr>
+      <w:r>
+        <w:rPr/>
       </w:r>
     </w:p>
     <w:p>
@@ -650,10 +1084,7 @@
           <w:ilvl w:val="1"/>
           <w:numId w:val="3"/>
         </w:numPr>
-        <w:spacing w:lineRule="auto" w:line="252" w:before="0" w:after="120"/>
-        <w:rPr>
-          <w:rFonts w:ascii="Calibri" w:hAnsi="Calibri" w:cs="Calibri"/>
-        </w:rPr>
+        <w:rPr/>
       </w:pPr>
       <w:r>
         <w:rPr>
@@ -666,7 +1097,7 @@
       <w:tblPr>
         <w:tblW w:w="5000" w:type="pct"/>
         <w:jc w:val="left"/>
-        <w:tblInd w:w="-5" w:type="dxa"/>
+        <w:tblInd w:w="55" w:type="dxa"/>
         <w:tblLayout w:type="fixed"/>
         <w:tblCellMar>
           <w:top w:w="55" w:type="dxa"/>
@@ -696,15 +1127,19 @@
             <w:pPr>
               <w:pStyle w:val="TableContents"/>
               <w:jc w:val="center"/>
-              <w:rPr>
-                <w:rFonts w:ascii="Calibri" w:hAnsi="Calibri" w:cs="Calibri"/>
-              </w:rPr>
-            </w:pPr>
-            <w:r>
-              <w:rPr>
-                <w:rFonts w:cs="Calibri"/>
-              </w:rPr>
-              <w:t>NAT Translation Table</w:t>
+              <w:rPr/>
+            </w:pPr>
+            <w:r>
+              <w:rPr>
+                <w:rFonts w:cs="Calibri"/>
+              </w:rPr>
+              <w:t>NAT Translation Tabl</w:t>
+            </w:r>
+            <w:r>
+              <w:rPr>
+                <w:rFonts w:cs="Calibri"/>
+              </w:rPr>
+              <w:t>e</w:t>
             </w:r>
           </w:p>
         </w:tc>
@@ -782,6 +1217,7 @@
               <w:rPr>
                 <w:rFonts w:cs="Calibri"/>
               </w:rPr>
+              <w:t>24.34.136.211/5000</w:t>
             </w:r>
           </w:p>
         </w:tc>
@@ -805,6 +1241,7 @@
               <w:rPr>
                 <w:rFonts w:cs="Calibri"/>
               </w:rPr>
+              <w:t>192.168.1.2/5500</w:t>
             </w:r>
           </w:p>
         </w:tc>
@@ -830,6 +1267,7 @@
               <w:rPr>
                 <w:rFonts w:cs="Calibri"/>
               </w:rPr>
+              <w:t>24.34.136.211/5001</w:t>
             </w:r>
           </w:p>
         </w:tc>
@@ -853,6 +1291,7 @@
               <w:rPr>
                 <w:rFonts w:cs="Calibri"/>
               </w:rPr>
+              <w:t>192.168.1.2/5501</w:t>
             </w:r>
           </w:p>
         </w:tc>
@@ -878,6 +1317,7 @@
               <w:rPr>
                 <w:rFonts w:cs="Calibri"/>
               </w:rPr>
+              <w:t>24.34.136.211/5002</w:t>
             </w:r>
           </w:p>
         </w:tc>
@@ -901,6 +1341,7 @@
               <w:rPr>
                 <w:rFonts w:cs="Calibri"/>
               </w:rPr>
+              <w:t>192.168.1.3/5500</w:t>
             </w:r>
           </w:p>
         </w:tc>
@@ -926,6 +1367,7 @@
               <w:rPr>
                 <w:rFonts w:cs="Calibri"/>
               </w:rPr>
+              <w:t>24.34.136.211/5003</w:t>
             </w:r>
           </w:p>
         </w:tc>
@@ -949,6 +1391,7 @@
               <w:rPr>
                 <w:rFonts w:cs="Calibri"/>
               </w:rPr>
+              <w:t>192.168.1.3/5501</w:t>
             </w:r>
           </w:p>
         </w:tc>
@@ -974,6 +1417,7 @@
               <w:rPr>
                 <w:rFonts w:cs="Calibri"/>
               </w:rPr>
+              <w:t>24.34.136.211/5004</w:t>
             </w:r>
           </w:p>
         </w:tc>
@@ -989,14 +1433,17 @@
           <w:p>
             <w:pPr>
               <w:pStyle w:val="TableContents"/>
-              <w:rPr>
-                <w:rFonts w:ascii="Calibri" w:hAnsi="Calibri" w:cs="Calibri"/>
-              </w:rPr>
-            </w:pPr>
-            <w:r>
-              <w:rPr>
-                <w:rFonts w:cs="Calibri"/>
-              </w:rPr>
+              <w:rPr/>
+            </w:pPr>
+            <w:r>
+              <w:rPr/>
+              <w:t>192.168.1.4</w:t>
+            </w:r>
+            <w:r>
+              <w:rPr>
+                <w:rFonts w:cs="Calibri"/>
+              </w:rPr>
+              <w:t>/5500</w:t>
             </w:r>
           </w:p>
         </w:tc>
@@ -1022,6 +1469,7 @@
               <w:rPr>
                 <w:rFonts w:cs="Calibri"/>
               </w:rPr>
+              <w:t>24.34.136.211/5005</w:t>
             </w:r>
           </w:p>
         </w:tc>
@@ -1045,6 +1493,7 @@
               <w:rPr>
                 <w:rFonts w:cs="Calibri"/>
               </w:rPr>
+              <w:t>192.168.1.4/5501</w:t>
             </w:r>
           </w:p>
         </w:tc>
@@ -1053,7 +1502,6 @@
     <w:p>
       <w:pPr>
         <w:pStyle w:val="Normal"/>
-        <w:spacing w:lineRule="auto" w:line="252" w:before="0" w:after="120"/>
         <w:rPr>
           <w:rFonts w:ascii="Calibri" w:hAnsi="Calibri" w:cs="Calibri"/>
         </w:rPr>
@@ -1071,16 +1519,196 @@
           <w:ilvl w:val="0"/>
           <w:numId w:val="3"/>
         </w:numPr>
-        <w:spacing w:lineRule="auto" w:line="252" w:before="0" w:after="120"/>
-        <w:rPr>
-          <w:rFonts w:ascii="Calibri" w:hAnsi="Calibri" w:cs="Calibri"/>
-        </w:rPr>
+        <w:bidi w:val="0"/>
+        <w:spacing w:lineRule="auto" w:line="252" w:before="0" w:after="120"/>
+        <w:rPr/>
       </w:pPr>
       <w:r>
         <w:rPr>
           <w:rFonts w:cs="Calibri"/>
         </w:rPr>
         <w:t>We made a distinction between the forwarding function and the routing function performed in the network layer. What are the key differences between routing and forwarding?</w:t>
+      </w:r>
+    </w:p>
+    <w:p>
+      <w:pPr>
+        <w:pStyle w:val="Normal"/>
+        <w:numPr>
+          <w:ilvl w:val="0"/>
+          <w:numId w:val="0"/>
+        </w:numPr>
+        <w:bidi w:val="0"/>
+        <w:spacing w:lineRule="auto" w:line="252" w:before="0" w:after="120"/>
+        <w:ind w:hanging="0" w:left="1080"/>
+        <w:rPr/>
+      </w:pPr>
+      <w:r>
+        <w:rPr>
+          <w:rFonts w:cs="Calibri"/>
+        </w:rPr>
+        <w:t>Routing is where routers determine the optimal path for data packets to travel from source to destination, involving creating and updating routing tables based on the network’s layout.</w:t>
+      </w:r>
+    </w:p>
+    <w:p>
+      <w:pPr>
+        <w:pStyle w:val="Normal"/>
+        <w:numPr>
+          <w:ilvl w:val="0"/>
+          <w:numId w:val="0"/>
+        </w:numPr>
+        <w:bidi w:val="0"/>
+        <w:spacing w:lineRule="auto" w:line="252" w:before="0" w:after="120"/>
+        <w:ind w:hanging="0" w:left="1080"/>
+        <w:rPr/>
+      </w:pPr>
+      <w:r>
+        <w:rPr>
+          <w:rFonts w:cs="Calibri"/>
+        </w:rPr>
+        <w:t>Forwarding is the action of moving the packets through the routers within a network.</w:t>
+      </w:r>
+    </w:p>
+    <w:p>
+      <w:pPr>
+        <w:pStyle w:val="Normal"/>
+        <w:bidi w:val="0"/>
+        <w:spacing w:lineRule="auto" w:line="252" w:before="0" w:after="120"/>
+        <w:rPr>
+          <w:rFonts w:cs="Calibri"/>
+        </w:rPr>
+      </w:pPr>
+      <w:r>
+        <w:rPr/>
+      </w:r>
+    </w:p>
+    <w:p>
+      <w:pPr>
+        <w:pStyle w:val="Normal"/>
+        <w:bidi w:val="0"/>
+        <w:spacing w:lineRule="auto" w:line="252" w:before="0" w:after="120"/>
+        <w:rPr>
+          <w:rFonts w:cs="Calibri"/>
+        </w:rPr>
+      </w:pPr>
+      <w:r>
+        <w:rPr/>
+      </w:r>
+    </w:p>
+    <w:p>
+      <w:pPr>
+        <w:pStyle w:val="Normal"/>
+        <w:bidi w:val="0"/>
+        <w:spacing w:lineRule="auto" w:line="252" w:before="0" w:after="120"/>
+        <w:rPr>
+          <w:rFonts w:cs="Calibri"/>
+        </w:rPr>
+      </w:pPr>
+      <w:r>
+        <w:rPr/>
+      </w:r>
+    </w:p>
+    <w:p>
+      <w:pPr>
+        <w:pStyle w:val="Normal"/>
+        <w:bidi w:val="0"/>
+        <w:spacing w:lineRule="auto" w:line="252" w:before="0" w:after="120"/>
+        <w:rPr>
+          <w:rFonts w:cs="Calibri"/>
+        </w:rPr>
+      </w:pPr>
+      <w:r>
+        <w:rPr/>
+      </w:r>
+    </w:p>
+    <w:p>
+      <w:pPr>
+        <w:pStyle w:val="Normal"/>
+        <w:bidi w:val="0"/>
+        <w:spacing w:lineRule="auto" w:line="252" w:before="0" w:after="120"/>
+        <w:rPr>
+          <w:rFonts w:cs="Calibri"/>
+        </w:rPr>
+      </w:pPr>
+      <w:r>
+        <w:rPr/>
+      </w:r>
+    </w:p>
+    <w:p>
+      <w:pPr>
+        <w:pStyle w:val="Normal"/>
+        <w:bidi w:val="0"/>
+        <w:spacing w:lineRule="auto" w:line="252" w:before="0" w:after="120"/>
+        <w:rPr>
+          <w:rFonts w:cs="Calibri"/>
+        </w:rPr>
+      </w:pPr>
+      <w:r>
+        <w:rPr/>
+      </w:r>
+    </w:p>
+    <w:p>
+      <w:pPr>
+        <w:pStyle w:val="Normal"/>
+        <w:bidi w:val="0"/>
+        <w:spacing w:lineRule="auto" w:line="252" w:before="0" w:after="120"/>
+        <w:rPr>
+          <w:rFonts w:cs="Calibri"/>
+        </w:rPr>
+      </w:pPr>
+      <w:r>
+        <w:rPr/>
+      </w:r>
+    </w:p>
+    <w:p>
+      <w:pPr>
+        <w:pStyle w:val="Normal"/>
+        <w:bidi w:val="0"/>
+        <w:spacing w:lineRule="auto" w:line="252" w:before="0" w:after="120"/>
+        <w:rPr>
+          <w:rFonts w:cs="Calibri"/>
+        </w:rPr>
+      </w:pPr>
+      <w:r>
+        <w:rPr/>
+      </w:r>
+    </w:p>
+    <w:p>
+      <w:pPr>
+        <w:pStyle w:val="Normal"/>
+        <w:bidi w:val="0"/>
+        <w:spacing w:lineRule="auto" w:line="252" w:before="0" w:after="120"/>
+        <w:rPr>
+          <w:rFonts w:cs="Calibri"/>
+        </w:rPr>
+      </w:pPr>
+      <w:r>
+        <w:rPr/>
+      </w:r>
+    </w:p>
+    <w:p>
+      <w:pPr>
+        <w:pStyle w:val="Normal"/>
+        <w:bidi w:val="0"/>
+        <w:spacing w:lineRule="auto" w:line="252" w:before="0" w:after="120"/>
+        <w:rPr>
+          <w:rFonts w:cs="Calibri"/>
+        </w:rPr>
+      </w:pPr>
+      <w:r>
+        <w:rPr/>
+      </w:r>
+    </w:p>
+    <w:p>
+      <w:pPr>
+        <w:pStyle w:val="Normal"/>
+        <w:bidi w:val="0"/>
+        <w:spacing w:lineRule="auto" w:line="252" w:before="0" w:after="120"/>
+        <w:rPr>
+          <w:rFonts w:cs="Calibri"/>
+        </w:rPr>
+      </w:pPr>
+      <w:r>
+        <w:rPr/>
       </w:r>
     </w:p>
     <w:p>
@@ -1116,14 +1744,15 @@
         </w:tblCellMar>
       </w:tblPr>
       <w:tblGrid>
-        <w:gridCol w:w="4680"/>
-        <w:gridCol w:w="4680"/>
+        <w:gridCol w:w="4362"/>
+        <w:gridCol w:w="3923"/>
+        <w:gridCol w:w="1074"/>
       </w:tblGrid>
       <w:tr>
         <w:trPr/>
         <w:tc>
           <w:tcPr>
-            <w:tcW w:w="4680" w:type="dxa"/>
+            <w:tcW w:w="4362" w:type="dxa"/>
             <w:tcBorders>
               <w:top w:val="single" w:sz="4" w:space="0" w:color="000000"/>
               <w:left w:val="single" w:sz="4" w:space="0" w:color="000000"/>
@@ -1147,7 +1776,31 @@
         </w:tc>
         <w:tc>
           <w:tcPr>
-            <w:tcW w:w="4680" w:type="dxa"/>
+            <w:tcW w:w="3923" w:type="dxa"/>
+            <w:tcBorders>
+              <w:top w:val="single" w:sz="4" w:space="0" w:color="000000"/>
+              <w:left w:val="single" w:sz="4" w:space="0" w:color="000000"/>
+              <w:bottom w:val="single" w:sz="4" w:space="0" w:color="000000"/>
+            </w:tcBorders>
+          </w:tcPr>
+          <w:p>
+            <w:pPr>
+              <w:pStyle w:val="TableContents"/>
+              <w:rPr>
+                <w:rFonts w:ascii="Calibri" w:hAnsi="Calibri" w:cs="Calibri"/>
+              </w:rPr>
+            </w:pPr>
+            <w:r>
+              <w:rPr>
+                <w:rFonts w:cs="Calibri"/>
+              </w:rPr>
+              <w:t>Destination Address Range</w:t>
+            </w:r>
+          </w:p>
+        </w:tc>
+        <w:tc>
+          <w:tcPr>
+            <w:tcW w:w="1074" w:type="dxa"/>
             <w:tcBorders>
               <w:top w:val="single" w:sz="4" w:space="0" w:color="000000"/>
               <w:left w:val="single" w:sz="4" w:space="0" w:color="000000"/>
@@ -1175,7 +1828,7 @@
         <w:trPr/>
         <w:tc>
           <w:tcPr>
-            <w:tcW w:w="4680" w:type="dxa"/>
+            <w:tcW w:w="4362" w:type="dxa"/>
             <w:tcBorders>
               <w:left w:val="single" w:sz="4" w:space="0" w:color="000000"/>
               <w:bottom w:val="single" w:sz="4" w:space="0" w:color="000000"/>
@@ -1190,13 +1843,7 @@
               <w:rPr>
                 <w:rFonts w:cs="Calibri"/>
               </w:rPr>
-              <w:t xml:space="preserve">11100000 00000000 00000000 00000000 </w:t>
-            </w:r>
-            <w:r>
-              <w:rPr>
-                <w:rFonts w:cs="Calibri"/>
-              </w:rPr>
-              <w:t>through</w:t>
+              <w:t>11100000 00000000 00000000 00000000 through</w:t>
               <w:br/>
             </w:r>
             <w:r>
@@ -1207,7 +1854,46 @@
         </w:tc>
         <w:tc>
           <w:tcPr>
-            <w:tcW w:w="4680" w:type="dxa"/>
+            <w:tcW w:w="3923" w:type="dxa"/>
+            <w:tcBorders>
+              <w:left w:val="single" w:sz="4" w:space="0" w:color="000000"/>
+              <w:bottom w:val="single" w:sz="4" w:space="0" w:color="000000"/>
+            </w:tcBorders>
+          </w:tcPr>
+          <w:p>
+            <w:pPr>
+              <w:pStyle w:val="TableContents"/>
+              <w:rPr/>
+            </w:pPr>
+            <w:r>
+              <w:rPr/>
+              <w:t>224.0.0.0</w:t>
+            </w:r>
+          </w:p>
+          <w:p>
+            <w:pPr>
+              <w:pStyle w:val="TableContents"/>
+              <w:rPr/>
+            </w:pPr>
+            <w:r>
+              <w:rPr/>
+              <w:t>through</w:t>
+            </w:r>
+          </w:p>
+          <w:p>
+            <w:pPr>
+              <w:pStyle w:val="TableContents"/>
+              <w:rPr/>
+            </w:pPr>
+            <w:r>
+              <w:rPr/>
+              <w:t>224.63.255.255</w:t>
+            </w:r>
+          </w:p>
+        </w:tc>
+        <w:tc>
+          <w:tcPr>
+            <w:tcW w:w="1074" w:type="dxa"/>
             <w:tcBorders>
               <w:left w:val="single" w:sz="4" w:space="0" w:color="000000"/>
               <w:bottom w:val="single" w:sz="4" w:space="0" w:color="000000"/>
@@ -1234,7 +1920,7 @@
         <w:trPr/>
         <w:tc>
           <w:tcPr>
-            <w:tcW w:w="4680" w:type="dxa"/>
+            <w:tcW w:w="4362" w:type="dxa"/>
             <w:tcBorders>
               <w:left w:val="single" w:sz="4" w:space="0" w:color="000000"/>
               <w:bottom w:val="single" w:sz="4" w:space="0" w:color="000000"/>
@@ -1259,7 +1945,58 @@
         </w:tc>
         <w:tc>
           <w:tcPr>
-            <w:tcW w:w="4680" w:type="dxa"/>
+            <w:tcW w:w="3923" w:type="dxa"/>
+            <w:tcBorders>
+              <w:left w:val="single" w:sz="4" w:space="0" w:color="000000"/>
+              <w:bottom w:val="single" w:sz="4" w:space="0" w:color="000000"/>
+            </w:tcBorders>
+          </w:tcPr>
+          <w:p>
+            <w:pPr>
+              <w:pStyle w:val="TableContents"/>
+              <w:rPr>
+                <w:rFonts w:ascii="Calibri" w:hAnsi="Calibri" w:cs="Calibri"/>
+              </w:rPr>
+            </w:pPr>
+            <w:r>
+              <w:rPr>
+                <w:rFonts w:cs="Calibri"/>
+              </w:rPr>
+              <w:t>224.64.0.0</w:t>
+            </w:r>
+          </w:p>
+          <w:p>
+            <w:pPr>
+              <w:pStyle w:val="TableContents"/>
+              <w:rPr>
+                <w:rFonts w:ascii="Calibri" w:hAnsi="Calibri" w:cs="Calibri"/>
+              </w:rPr>
+            </w:pPr>
+            <w:r>
+              <w:rPr>
+                <w:rFonts w:cs="Calibri"/>
+              </w:rPr>
+              <w:t>through</w:t>
+            </w:r>
+          </w:p>
+          <w:p>
+            <w:pPr>
+              <w:pStyle w:val="TableContents"/>
+              <w:rPr>
+                <w:rFonts w:ascii="Calibri" w:hAnsi="Calibri" w:cs="Calibri"/>
+              </w:rPr>
+            </w:pPr>
+            <w:r>
+              <w:rPr>
+                <w:rFonts w:cs="Calibri"/>
+              </w:rPr>
+              <w:t>224.64.255.255</w:t>
+            </w:r>
+          </w:p>
+        </w:tc>
+        <w:tc>
+          <w:tcPr>
+            <w:tcW w:w="1074" w:type="dxa"/>
             <w:tcBorders>
               <w:left w:val="single" w:sz="4" w:space="0" w:color="000000"/>
               <w:bottom w:val="single" w:sz="4" w:space="0" w:color="000000"/>
@@ -1286,7 +2023,7 @@
         <w:trPr/>
         <w:tc>
           <w:tcPr>
-            <w:tcW w:w="4680" w:type="dxa"/>
+            <w:tcW w:w="4362" w:type="dxa"/>
             <w:tcBorders>
               <w:left w:val="single" w:sz="4" w:space="0" w:color="000000"/>
               <w:bottom w:val="single" w:sz="4" w:space="0" w:color="000000"/>
@@ -1311,7 +2048,58 @@
         </w:tc>
         <w:tc>
           <w:tcPr>
-            <w:tcW w:w="4680" w:type="dxa"/>
+            <w:tcW w:w="3923" w:type="dxa"/>
+            <w:tcBorders>
+              <w:left w:val="single" w:sz="4" w:space="0" w:color="000000"/>
+              <w:bottom w:val="single" w:sz="4" w:space="0" w:color="000000"/>
+            </w:tcBorders>
+          </w:tcPr>
+          <w:p>
+            <w:pPr>
+              <w:pStyle w:val="TableContents"/>
+              <w:rPr>
+                <w:rFonts w:ascii="Calibri" w:hAnsi="Calibri" w:cs="Calibri"/>
+              </w:rPr>
+            </w:pPr>
+            <w:r>
+              <w:rPr>
+                <w:rFonts w:cs="Calibri"/>
+              </w:rPr>
+              <w:t>224.112.0.0</w:t>
+            </w:r>
+          </w:p>
+          <w:p>
+            <w:pPr>
+              <w:pStyle w:val="TableContents"/>
+              <w:rPr>
+                <w:rFonts w:ascii="Calibri" w:hAnsi="Calibri" w:cs="Calibri"/>
+              </w:rPr>
+            </w:pPr>
+            <w:r>
+              <w:rPr>
+                <w:rFonts w:cs="Calibri"/>
+              </w:rPr>
+              <w:t>through</w:t>
+            </w:r>
+          </w:p>
+          <w:p>
+            <w:pPr>
+              <w:pStyle w:val="TableContents"/>
+              <w:rPr>
+                <w:rFonts w:ascii="Calibri" w:hAnsi="Calibri" w:cs="Calibri"/>
+              </w:rPr>
+            </w:pPr>
+            <w:r>
+              <w:rPr>
+                <w:rFonts w:cs="Calibri"/>
+              </w:rPr>
+              <w:t>224.127.255.255</w:t>
+            </w:r>
+          </w:p>
+        </w:tc>
+        <w:tc>
+          <w:tcPr>
+            <w:tcW w:w="1074" w:type="dxa"/>
             <w:tcBorders>
               <w:left w:val="single" w:sz="4" w:space="0" w:color="000000"/>
               <w:bottom w:val="single" w:sz="4" w:space="0" w:color="000000"/>
@@ -1338,7 +2126,7 @@
         <w:trPr/>
         <w:tc>
           <w:tcPr>
-            <w:tcW w:w="4680" w:type="dxa"/>
+            <w:tcW w:w="4362" w:type="dxa"/>
             <w:tcBorders>
               <w:left w:val="single" w:sz="4" w:space="0" w:color="000000"/>
               <w:bottom w:val="single" w:sz="4" w:space="0" w:color="000000"/>
@@ -1363,7 +2151,64 @@
         </w:tc>
         <w:tc>
           <w:tcPr>
-            <w:tcW w:w="4680" w:type="dxa"/>
+            <w:tcW w:w="3923" w:type="dxa"/>
+            <w:tcBorders>
+              <w:left w:val="single" w:sz="4" w:space="0" w:color="000000"/>
+              <w:bottom w:val="single" w:sz="4" w:space="0" w:color="000000"/>
+            </w:tcBorders>
+          </w:tcPr>
+          <w:p>
+            <w:pPr>
+              <w:pStyle w:val="TableContents"/>
+              <w:rPr>
+                <w:rFonts w:ascii="Calibri" w:hAnsi="Calibri" w:cs="Calibri"/>
+              </w:rPr>
+            </w:pPr>
+            <w:r>
+              <w:rPr>
+                <w:rFonts w:cs="Calibri"/>
+              </w:rPr>
+              <w:t>225.</w:t>
+            </w:r>
+            <w:r>
+              <w:rPr>
+                <w:rFonts w:cs="Calibri"/>
+              </w:rPr>
+              <w:t>176.0.0</w:t>
+            </w:r>
+          </w:p>
+          <w:p>
+            <w:pPr>
+              <w:pStyle w:val="TableContents"/>
+              <w:rPr>
+                <w:rFonts w:ascii="Calibri" w:hAnsi="Calibri" w:cs="Calibri"/>
+              </w:rPr>
+            </w:pPr>
+            <w:r>
+              <w:rPr>
+                <w:rFonts w:cs="Calibri"/>
+              </w:rPr>
+              <w:t>through</w:t>
+            </w:r>
+          </w:p>
+          <w:p>
+            <w:pPr>
+              <w:pStyle w:val="TableContents"/>
+              <w:rPr>
+                <w:rFonts w:ascii="Calibri" w:hAnsi="Calibri" w:cs="Calibri"/>
+              </w:rPr>
+            </w:pPr>
+            <w:r>
+              <w:rPr>
+                <w:rFonts w:cs="Calibri"/>
+              </w:rPr>
+              <w:t>225.191.255.255</w:t>
+            </w:r>
+          </w:p>
+        </w:tc>
+        <w:tc>
+          <w:tcPr>
+            <w:tcW w:w="1074" w:type="dxa"/>
             <w:tcBorders>
               <w:left w:val="single" w:sz="4" w:space="0" w:color="000000"/>
               <w:bottom w:val="single" w:sz="4" w:space="0" w:color="000000"/>
@@ -1390,7 +2235,7 @@
         <w:trPr/>
         <w:tc>
           <w:tcPr>
-            <w:tcW w:w="4680" w:type="dxa"/>
+            <w:tcW w:w="4362" w:type="dxa"/>
             <w:tcBorders>
               <w:left w:val="single" w:sz="4" w:space="0" w:color="000000"/>
               <w:bottom w:val="single" w:sz="4" w:space="0" w:color="000000"/>
@@ -1415,7 +2260,58 @@
         </w:tc>
         <w:tc>
           <w:tcPr>
-            <w:tcW w:w="4680" w:type="dxa"/>
+            <w:tcW w:w="3923" w:type="dxa"/>
+            <w:tcBorders>
+              <w:left w:val="single" w:sz="4" w:space="0" w:color="000000"/>
+              <w:bottom w:val="single" w:sz="4" w:space="0" w:color="000000"/>
+            </w:tcBorders>
+          </w:tcPr>
+          <w:p>
+            <w:pPr>
+              <w:pStyle w:val="TableContents"/>
+              <w:rPr>
+                <w:rFonts w:ascii="Calibri" w:hAnsi="Calibri" w:cs="Calibri"/>
+              </w:rPr>
+            </w:pPr>
+            <w:r>
+              <w:rPr>
+                <w:rFonts w:cs="Calibri"/>
+              </w:rPr>
+              <w:t>226.128.0.0</w:t>
+            </w:r>
+          </w:p>
+          <w:p>
+            <w:pPr>
+              <w:pStyle w:val="TableContents"/>
+              <w:rPr>
+                <w:rFonts w:ascii="Calibri" w:hAnsi="Calibri" w:cs="Calibri"/>
+              </w:rPr>
+            </w:pPr>
+            <w:r>
+              <w:rPr>
+                <w:rFonts w:cs="Calibri"/>
+              </w:rPr>
+              <w:t>through</w:t>
+            </w:r>
+          </w:p>
+          <w:p>
+            <w:pPr>
+              <w:pStyle w:val="TableContents"/>
+              <w:rPr>
+                <w:rFonts w:ascii="Calibri" w:hAnsi="Calibri" w:cs="Calibri"/>
+              </w:rPr>
+            </w:pPr>
+            <w:r>
+              <w:rPr>
+                <w:rFonts w:cs="Calibri"/>
+              </w:rPr>
+              <w:t>226.255.255.255</w:t>
+            </w:r>
+          </w:p>
+        </w:tc>
+        <w:tc>
+          <w:tcPr>
+            <w:tcW w:w="1074" w:type="dxa"/>
             <w:tcBorders>
               <w:left w:val="single" w:sz="4" w:space="0" w:color="000000"/>
               <w:bottom w:val="single" w:sz="4" w:space="0" w:color="000000"/>
@@ -1472,14 +2368,14 @@
         </w:tblCellMar>
       </w:tblPr>
       <w:tblGrid>
-        <w:gridCol w:w="4680"/>
+        <w:gridCol w:w="4679"/>
         <w:gridCol w:w="4680"/>
       </w:tblGrid>
       <w:tr>
         <w:trPr/>
         <w:tc>
           <w:tcPr>
-            <w:tcW w:w="4680" w:type="dxa"/>
+            <w:tcW w:w="4679" w:type="dxa"/>
             <w:tcBorders>
               <w:top w:val="single" w:sz="4" w:space="0" w:color="000000"/>
               <w:left w:val="single" w:sz="4" w:space="0" w:color="000000"/>
@@ -1531,7 +2427,7 @@
         <w:trPr/>
         <w:tc>
           <w:tcPr>
-            <w:tcW w:w="4680" w:type="dxa"/>
+            <w:tcW w:w="4679" w:type="dxa"/>
             <w:tcBorders>
               <w:left w:val="single" w:sz="4" w:space="0" w:color="000000"/>
               <w:bottom w:val="single" w:sz="4" w:space="0" w:color="000000"/>
@@ -1540,14 +2436,15 @@
           <w:p>
             <w:pPr>
               <w:pStyle w:val="TableContents"/>
-              <w:rPr>
-                <w:rFonts w:ascii="Calibri" w:hAnsi="Calibri" w:cs="Calibri"/>
-              </w:rPr>
-            </w:pPr>
-            <w:r>
-              <w:rPr>
-                <w:rFonts w:cs="Calibri"/>
-              </w:rPr>
+              <w:rPr/>
+            </w:pPr>
+            <w:r>
+              <w:rPr/>
+              <w:t>224.0.0.0/</w:t>
+            </w:r>
+            <w:r>
+              <w:rPr/>
+              <w:t>10</w:t>
             </w:r>
           </w:p>
         </w:tc>
@@ -1571,6 +2468,7 @@
               <w:rPr>
                 <w:rFonts w:cs="Calibri"/>
               </w:rPr>
+              <w:t>0</w:t>
             </w:r>
           </w:p>
         </w:tc>
@@ -1579,7 +2477,7 @@
         <w:trPr/>
         <w:tc>
           <w:tcPr>
-            <w:tcW w:w="4680" w:type="dxa"/>
+            <w:tcW w:w="4679" w:type="dxa"/>
             <w:tcBorders>
               <w:left w:val="single" w:sz="4" w:space="0" w:color="000000"/>
               <w:bottom w:val="single" w:sz="4" w:space="0" w:color="000000"/>
@@ -1596,6 +2494,13 @@
               <w:rPr>
                 <w:rFonts w:cs="Calibri"/>
               </w:rPr>
+              <w:t>224.64.0.0/</w:t>
+            </w:r>
+            <w:r>
+              <w:rPr>
+                <w:rFonts w:cs="Calibri"/>
+              </w:rPr>
+              <w:t>16</w:t>
             </w:r>
           </w:p>
         </w:tc>
@@ -1619,6 +2524,7 @@
               <w:rPr>
                 <w:rFonts w:cs="Calibri"/>
               </w:rPr>
+              <w:t>1</w:t>
             </w:r>
           </w:p>
         </w:tc>
@@ -1627,7 +2533,7 @@
         <w:trPr/>
         <w:tc>
           <w:tcPr>
-            <w:tcW w:w="4680" w:type="dxa"/>
+            <w:tcW w:w="4679" w:type="dxa"/>
             <w:tcBorders>
               <w:left w:val="single" w:sz="4" w:space="0" w:color="000000"/>
               <w:bottom w:val="single" w:sz="4" w:space="0" w:color="000000"/>
@@ -1644,6 +2550,13 @@
               <w:rPr>
                 <w:rFonts w:cs="Calibri"/>
               </w:rPr>
+              <w:t>224.112.0.0/</w:t>
+            </w:r>
+            <w:r>
+              <w:rPr>
+                <w:rFonts w:cs="Calibri"/>
+              </w:rPr>
+              <w:t>12</w:t>
             </w:r>
           </w:p>
         </w:tc>
@@ -1667,6 +2580,7 @@
               <w:rPr>
                 <w:rFonts w:cs="Calibri"/>
               </w:rPr>
+              <w:t>2</w:t>
             </w:r>
           </w:p>
         </w:tc>
@@ -1675,7 +2589,7 @@
         <w:trPr/>
         <w:tc>
           <w:tcPr>
-            <w:tcW w:w="4680" w:type="dxa"/>
+            <w:tcW w:w="4679" w:type="dxa"/>
             <w:tcBorders>
               <w:left w:val="single" w:sz="4" w:space="0" w:color="000000"/>
               <w:bottom w:val="single" w:sz="4" w:space="0" w:color="000000"/>
@@ -1692,6 +2606,19 @@
               <w:rPr>
                 <w:rFonts w:cs="Calibri"/>
               </w:rPr>
+              <w:t>225.</w:t>
+            </w:r>
+            <w:r>
+              <w:rPr>
+                <w:rFonts w:cs="Calibri"/>
+              </w:rPr>
+              <w:t>176.0.0/</w:t>
+            </w:r>
+            <w:r>
+              <w:rPr>
+                <w:rFonts w:cs="Calibri"/>
+              </w:rPr>
+              <w:t>12</w:t>
             </w:r>
           </w:p>
         </w:tc>
@@ -1715,6 +2642,7 @@
               <w:rPr>
                 <w:rFonts w:cs="Calibri"/>
               </w:rPr>
+              <w:t>3</w:t>
             </w:r>
           </w:p>
         </w:tc>
@@ -1723,7 +2651,7 @@
         <w:trPr/>
         <w:tc>
           <w:tcPr>
-            <w:tcW w:w="4680" w:type="dxa"/>
+            <w:tcW w:w="4679" w:type="dxa"/>
             <w:tcBorders>
               <w:left w:val="single" w:sz="4" w:space="0" w:color="000000"/>
               <w:bottom w:val="single" w:sz="4" w:space="0" w:color="000000"/>
@@ -1740,6 +2668,13 @@
               <w:rPr>
                 <w:rFonts w:cs="Calibri"/>
               </w:rPr>
+              <w:t>226.128.0.0/</w:t>
+            </w:r>
+            <w:r>
+              <w:rPr>
+                <w:rFonts w:cs="Calibri"/>
+              </w:rPr>
+              <w:t>9</w:t>
             </w:r>
           </w:p>
         </w:tc>
@@ -1763,6 +2698,7 @@
               <w:rPr>
                 <w:rFonts w:cs="Calibri"/>
               </w:rPr>
+              <w:t>4</w:t>
             </w:r>
           </w:p>
         </w:tc>
@@ -1787,7 +2723,61 @@
       </w:r>
       <w:r>
         <w:rPr/>
-        <w:t>225.180.128.1, 224.125.1.2, 224.64.120.1</w:t>
+        <w:t xml:space="preserve">225.180.128.1:  </w:t>
+      </w:r>
+      <w:r>
+        <w:rPr/>
+        <w:t>Output Link Interface 3</w:t>
+      </w:r>
+    </w:p>
+    <w:p>
+      <w:pPr>
+        <w:pStyle w:val="Normal"/>
+        <w:numPr>
+          <w:ilvl w:val="0"/>
+          <w:numId w:val="0"/>
+        </w:numPr>
+        <w:spacing w:lineRule="auto" w:line="252" w:before="0" w:after="120"/>
+        <w:ind w:hanging="0" w:left="1080"/>
+        <w:rPr/>
+      </w:pPr>
+      <w:r>
+        <w:rPr/>
+        <w:t xml:space="preserve">224.125.1.2: </w:t>
+      </w:r>
+      <w:r>
+        <w:rPr/>
+        <w:t>Output Link Interface 2</w:t>
+      </w:r>
+    </w:p>
+    <w:p>
+      <w:pPr>
+        <w:pStyle w:val="Normal"/>
+        <w:numPr>
+          <w:ilvl w:val="0"/>
+          <w:numId w:val="0"/>
+        </w:numPr>
+        <w:spacing w:lineRule="auto" w:line="252" w:before="0" w:after="120"/>
+        <w:ind w:hanging="0" w:left="1080"/>
+        <w:rPr/>
+      </w:pPr>
+      <w:r>
+        <w:rPr/>
+        <w:t xml:space="preserve">224.64.120.1: </w:t>
+      </w:r>
+      <w:r>
+        <w:rPr/>
+        <w:t>Output Link Interface 1</w:t>
+      </w:r>
+    </w:p>
+    <w:p>
+      <w:pPr>
+        <w:pStyle w:val="Normal"/>
+        <w:spacing w:lineRule="auto" w:line="252" w:before="0" w:after="120"/>
+        <w:rPr/>
+      </w:pPr>
+      <w:r>
+        <w:rPr/>
       </w:r>
     </w:p>
     <w:p>
@@ -1834,15 +2824,32 @@
       <w:pPr>
         <w:pStyle w:val="Normal"/>
         <w:numPr>
-          <w:ilvl w:val="1"/>
-          <w:numId w:val="3"/>
+          <w:ilvl w:val="0"/>
+          <w:numId w:val="0"/>
         </w:numPr>
         <w:spacing w:lineRule="auto" w:line="252" w:before="0" w:after="120"/>
-        <w:rPr/>
-      </w:pPr>
-      <w:r>
-        <w:rPr/>
-        <w:t>Subnet 2 is to support at least 120 interfaces, and the last address for this subnet is 128.16.1.127.</w:t>
+        <w:ind w:hanging="0" w:left="1440"/>
+        <w:rPr/>
+      </w:pPr>
+      <w:r>
+        <w:rPr/>
+        <w:t>300 interfaces, round to 512, subnet mask of /23 because 32-9 (2^9 = 512) = 23</w:t>
+      </w:r>
+    </w:p>
+    <w:p>
+      <w:pPr>
+        <w:pStyle w:val="Normal"/>
+        <w:numPr>
+          <w:ilvl w:val="0"/>
+          <w:numId w:val="0"/>
+        </w:numPr>
+        <w:spacing w:lineRule="auto" w:line="252" w:before="0" w:after="120"/>
+        <w:ind w:hanging="0" w:left="1440"/>
+        <w:rPr/>
+      </w:pPr>
+      <w:r>
+        <w:rPr/>
+        <w:t>subnet is 128.31.254.0/23</w:t>
       </w:r>
     </w:p>
     <w:p>
@@ -1857,7 +2864,70 @@
       </w:pPr>
       <w:r>
         <w:rPr/>
+        <w:t>Subnet 2 is to support at least 120 interfaces, and the last address for this subnet is 128.16.1.127.</w:t>
+      </w:r>
+    </w:p>
+    <w:p>
+      <w:pPr>
+        <w:pStyle w:val="Normal"/>
+        <w:numPr>
+          <w:ilvl w:val="0"/>
+          <w:numId w:val="0"/>
+        </w:numPr>
+        <w:spacing w:lineRule="auto" w:line="252" w:before="0" w:after="120"/>
+        <w:ind w:hanging="0" w:left="1440"/>
+        <w:rPr/>
+      </w:pPr>
+      <w:r>
+        <w:rPr/>
+        <w:t>120 interfaces, round to 128, subnet mask is /25 because 32-7 (2^7 = 128) – 25</w:t>
+      </w:r>
+    </w:p>
+    <w:p>
+      <w:pPr>
+        <w:pStyle w:val="Normal"/>
+        <w:numPr>
+          <w:ilvl w:val="0"/>
+          <w:numId w:val="0"/>
+        </w:numPr>
+        <w:spacing w:lineRule="auto" w:line="252" w:before="0" w:after="120"/>
+        <w:ind w:hanging="0" w:left="1440"/>
+        <w:rPr/>
+      </w:pPr>
+      <w:r>
+        <w:rPr/>
+        <w:t>subnet is 128.16.1.0/25</w:t>
+      </w:r>
+    </w:p>
+    <w:p>
+      <w:pPr>
+        <w:pStyle w:val="Normal"/>
+        <w:numPr>
+          <w:ilvl w:val="1"/>
+          <w:numId w:val="3"/>
+        </w:numPr>
+        <w:spacing w:lineRule="auto" w:line="252" w:before="0" w:after="120"/>
+        <w:rPr/>
+      </w:pPr>
+      <w:r>
+        <w:rPr/>
         <w:t>Subnet 3 is to support at least 400 interfaces, and the last address for this subnet is 128.17.7.255.</w:t>
+      </w:r>
+    </w:p>
+    <w:p>
+      <w:pPr>
+        <w:pStyle w:val="Normal"/>
+        <w:numPr>
+          <w:ilvl w:val="0"/>
+          <w:numId w:val="0"/>
+        </w:numPr>
+        <w:spacing w:lineRule="auto" w:line="252" w:before="0" w:after="120"/>
+        <w:ind w:hanging="0" w:left="1080"/>
+        <w:rPr/>
+      </w:pPr>
+      <w:r>
+        <w:rPr/>
+        <w:t>400 interfaces round to 512, subnet mask is /23, subnet is 128.17.6.0/23</w:t>
       </w:r>
     </w:p>
     <w:p>
@@ -1916,12 +2986,10 @@
     </w:pPr>
     <w:r>
       <w:rPr/>
-    </w:r>
-    <w:r>
       <mc:AlternateContent>
         <mc:Choice Requires="wps">
           <w:drawing>
-            <wp:anchor behindDoc="0" distT="0" distB="0" distL="0" distR="0" simplePos="0" locked="0" layoutInCell="1" allowOverlap="1" relativeHeight="0">
+            <wp:anchor behindDoc="1" distT="0" distB="0" distL="0" distR="0" simplePos="0" locked="0" layoutInCell="0" allowOverlap="1" relativeHeight="2">
               <wp:simplePos x="0" y="0"/>
               <wp:positionH relativeFrom="margin">
                 <wp:align>right</wp:align>
@@ -1932,23 +3000,30 @@
               <wp:extent cx="14605" cy="14605"/>
               <wp:effectExtent l="0" t="0" r="0" b="0"/>
               <wp:wrapNone/>
-              <wp:docPr id="2" name="Frame1"/>
+              <wp:docPr id="6" name="Frame1"/>
               <a:graphic xmlns:a="http://schemas.openxmlformats.org/drawingml/2006/main">
                 <a:graphicData uri="http://schemas.microsoft.com/office/word/2010/wordprocessingShape">
                   <wps:wsp>
-                    <wps:cNvSpPr txBox="1"/>
+                    <wps:cNvSpPr/>
                     <wps:spPr>
                       <a:xfrm>
                         <a:off x="0" y="0"/>
-                        <a:ext cx="14605" cy="14605"/>
+                        <a:ext cx="14760" cy="14760"/>
                       </a:xfrm>
-                      <a:prstGeom prst="rect"/>
-                      <a:solidFill>
-                        <a:srgbClr val="FFFFFF">
-                          <a:alpha val="0"/>
-                        </a:srgbClr>
-                      </a:solidFill>
+                      <a:prstGeom prst="rect">
+                        <a:avLst/>
+                      </a:prstGeom>
+                      <a:noFill/>
+                      <a:ln w="0">
+                        <a:noFill/>
+                      </a:ln>
                     </wps:spPr>
+                    <wps:style>
+                      <a:lnRef idx="0"/>
+                      <a:fillRef idx="0"/>
+                      <a:effectRef idx="0"/>
+                      <a:fontRef idx="minor"/>
+                    </wps:style>
                     <wps:txbx>
                       <w:txbxContent>
                         <w:sdt>
@@ -1963,7 +3038,6 @@
                             <w:p>
                               <w:pPr>
                                 <w:pStyle w:val="Footer"/>
-                                <w:pBdr/>
                                 <w:rPr>
                                   <w:rStyle w:val="PageNumber"/>
                                 </w:rPr>
@@ -2003,7 +3077,7 @@
                         </w:sdt>
                       </w:txbxContent>
                     </wps:txbx>
-                    <wps:bodyPr anchor="t" lIns="0" tIns="0" rIns="0" bIns="0">
+                    <wps:bodyPr lIns="0" rIns="0" tIns="0" bIns="0" anchor="t">
                       <a:spAutoFit/>
                     </wps:bodyPr>
                   </wps:wsp>
@@ -2014,9 +3088,10 @@
         </mc:Choice>
         <mc:Fallback>
           <w:pict>
-            <v:rect fillcolor="#FFFFFF" style="position:absolute;rotation:-0;width:1.15pt;height:1.15pt;mso-wrap-distance-left:0pt;mso-wrap-distance-right:0pt;mso-wrap-distance-top:0pt;mso-wrap-distance-bottom:0pt;margin-top:0.05pt;mso-position-vertical-relative:text;margin-left:0pt;mso-position-horizontal:right;mso-position-horizontal-relative:margin">
-              <v:fill opacity="0f"/>
-              <v:textbox inset="0in,0in,0in,0in">
+            <v:rect id="shape_0" ID="Frame1" path="m0,0l-2147483645,0l-2147483645,-2147483646l0,-2147483646xe" fillcolor="white" stroked="f" o:allowincell="f" style="position:absolute;margin-left:0pt;margin-top:0.05pt;width:1.1pt;height:1.1pt;mso-wrap-style:square;v-text-anchor:top;mso-position-horizontal:right;mso-position-horizontal-relative:margin">
+              <v:fill o:detectmouseclick="t" type="solid" color2="black" opacity="0"/>
+              <v:stroke color="#3465a4" joinstyle="round" endcap="flat"/>
+              <v:textbox>
                 <w:txbxContent>
                   <w:sdt>
                     <w:sdtPr>
@@ -2030,7 +3105,6 @@
                       <w:p>
                         <w:pPr>
                           <w:pStyle w:val="Footer"/>
-                          <w:pBdr/>
                           <w:rPr>
                             <w:rStyle w:val="PageNumber"/>
                           </w:rPr>
@@ -2090,12 +3164,10 @@
     </w:pPr>
     <w:r>
       <w:rPr/>
-    </w:r>
-    <w:r>
       <mc:AlternateContent>
         <mc:Choice Requires="wps">
           <w:drawing>
-            <wp:anchor behindDoc="0" distT="0" distB="0" distL="0" distR="0" simplePos="0" locked="0" layoutInCell="0" allowOverlap="1" relativeHeight="5">
+            <wp:anchor behindDoc="1" distT="0" distB="0" distL="0" distR="0" simplePos="0" locked="0" layoutInCell="0" allowOverlap="1" relativeHeight="12">
               <wp:simplePos x="0" y="0"/>
               <wp:positionH relativeFrom="margin">
                 <wp:align>right</wp:align>
@@ -2103,26 +3175,33 @@
               <wp:positionV relativeFrom="paragraph">
                 <wp:posOffset>635</wp:posOffset>
               </wp:positionV>
-              <wp:extent cx="78105" cy="186055"/>
+              <wp:extent cx="78105" cy="184785"/>
               <wp:effectExtent l="0" t="0" r="0" b="0"/>
               <wp:wrapNone/>
-              <wp:docPr id="3" name="Frame2"/>
+              <wp:docPr id="7" name="Frame2"/>
               <a:graphic xmlns:a="http://schemas.openxmlformats.org/drawingml/2006/main">
                 <a:graphicData uri="http://schemas.microsoft.com/office/word/2010/wordprocessingShape">
                   <wps:wsp>
-                    <wps:cNvSpPr txBox="1"/>
+                    <wps:cNvSpPr/>
                     <wps:spPr>
                       <a:xfrm>
                         <a:off x="0" y="0"/>
-                        <a:ext cx="78105" cy="186055"/>
+                        <a:ext cx="78120" cy="184680"/>
                       </a:xfrm>
-                      <a:prstGeom prst="rect"/>
-                      <a:solidFill>
-                        <a:srgbClr val="FFFFFF">
-                          <a:alpha val="0"/>
-                        </a:srgbClr>
-                      </a:solidFill>
+                      <a:prstGeom prst="rect">
+                        <a:avLst/>
+                      </a:prstGeom>
+                      <a:noFill/>
+                      <a:ln w="0">
+                        <a:noFill/>
+                      </a:ln>
                     </wps:spPr>
+                    <wps:style>
+                      <a:lnRef idx="0"/>
+                      <a:fillRef idx="0"/>
+                      <a:effectRef idx="0"/>
+                      <a:fontRef idx="minor"/>
+                    </wps:style>
                     <wps:txbx>
                       <w:txbxContent>
                         <w:sdt>
@@ -2137,7 +3216,6 @@
                             <w:p>
                               <w:pPr>
                                 <w:pStyle w:val="Footer"/>
-                                <w:pBdr/>
                                 <w:rPr>
                                   <w:rStyle w:val="PageNumber"/>
                                 </w:rPr>
@@ -2164,7 +3242,7 @@
                                 <w:rPr>
                                   <w:rStyle w:val="PageNumber"/>
                                 </w:rPr>
-                                <w:t>4</w:t>
+                                <w:t>5</w:t>
                               </w:r>
                               <w:r>
                                 <w:rPr>
@@ -2177,7 +3255,7 @@
                         </w:sdt>
                       </w:txbxContent>
                     </wps:txbx>
-                    <wps:bodyPr anchor="t" lIns="0" tIns="0" rIns="0" bIns="0">
+                    <wps:bodyPr lIns="0" rIns="0" tIns="0" bIns="0" anchor="t">
                       <a:spAutoFit/>
                     </wps:bodyPr>
                   </wps:wsp>
@@ -2188,9 +3266,10 @@
         </mc:Choice>
         <mc:Fallback>
           <w:pict>
-            <v:rect fillcolor="#FFFFFF" style="position:absolute;rotation:-0;width:6.15pt;height:14.65pt;mso-wrap-distance-left:0pt;mso-wrap-distance-right:0pt;mso-wrap-distance-top:0pt;mso-wrap-distance-bottom:0pt;margin-top:0.05pt;mso-position-vertical-relative:text;margin-left:461.85pt;mso-position-horizontal:right;mso-position-horizontal-relative:margin">
-              <v:fill opacity="0f"/>
-              <v:textbox inset="0in,0in,0in,0in">
+            <v:rect id="shape_0" ID="Frame2" path="m0,0l-2147483645,0l-2147483645,-2147483646l0,-2147483646xe" fillcolor="white" stroked="f" o:allowincell="f" style="position:absolute;margin-left:461.8pt;margin-top:0.05pt;width:6.1pt;height:14.5pt;mso-wrap-style:square;v-text-anchor:top;mso-position-horizontal:right;mso-position-horizontal-relative:margin">
+              <v:fill o:detectmouseclick="t" type="solid" color2="black" opacity="0"/>
+              <v:stroke color="#3465a4" joinstyle="round" endcap="flat"/>
+              <v:textbox>
                 <w:txbxContent>
                   <w:sdt>
                     <w:sdtPr>
@@ -2204,7 +3283,6 @@
                       <w:p>
                         <w:pPr>
                           <w:pStyle w:val="Footer"/>
-                          <w:pBdr/>
                           <w:rPr>
                             <w:rStyle w:val="PageNumber"/>
                           </w:rPr>
@@ -2231,7 +3309,7 @@
                           <w:rPr>
                             <w:rStyle w:val="PageNumber"/>
                           </w:rPr>
-                          <w:t>4</w:t>
+                          <w:t>5</w:t>
                         </w:r>
                         <w:r>
                           <w:rPr>
@@ -2264,12 +3342,10 @@
     </w:pPr>
     <w:r>
       <w:rPr/>
-    </w:r>
-    <w:r>
       <mc:AlternateContent>
         <mc:Choice Requires="wps">
           <w:drawing>
-            <wp:anchor behindDoc="0" distT="0" distB="0" distL="0" distR="0" simplePos="0" locked="0" layoutInCell="0" allowOverlap="1" relativeHeight="5">
+            <wp:anchor behindDoc="1" distT="0" distB="0" distL="0" distR="0" simplePos="0" locked="0" layoutInCell="0" allowOverlap="1" relativeHeight="12">
               <wp:simplePos x="0" y="0"/>
               <wp:positionH relativeFrom="margin">
                 <wp:align>right</wp:align>
@@ -2277,26 +3353,33 @@
               <wp:positionV relativeFrom="paragraph">
                 <wp:posOffset>635</wp:posOffset>
               </wp:positionV>
-              <wp:extent cx="78105" cy="186055"/>
+              <wp:extent cx="78105" cy="184785"/>
               <wp:effectExtent l="0" t="0" r="0" b="0"/>
               <wp:wrapNone/>
-              <wp:docPr id="4" name="Frame2"/>
+              <wp:docPr id="8" name="Frame2"/>
               <a:graphic xmlns:a="http://schemas.openxmlformats.org/drawingml/2006/main">
                 <a:graphicData uri="http://schemas.microsoft.com/office/word/2010/wordprocessingShape">
                   <wps:wsp>
-                    <wps:cNvSpPr txBox="1"/>
+                    <wps:cNvSpPr/>
                     <wps:spPr>
                       <a:xfrm>
                         <a:off x="0" y="0"/>
-                        <a:ext cx="78105" cy="186055"/>
+                        <a:ext cx="78120" cy="184680"/>
                       </a:xfrm>
-                      <a:prstGeom prst="rect"/>
-                      <a:solidFill>
-                        <a:srgbClr val="FFFFFF">
-                          <a:alpha val="0"/>
-                        </a:srgbClr>
-                      </a:solidFill>
+                      <a:prstGeom prst="rect">
+                        <a:avLst/>
+                      </a:prstGeom>
+                      <a:noFill/>
+                      <a:ln w="0">
+                        <a:noFill/>
+                      </a:ln>
                     </wps:spPr>
+                    <wps:style>
+                      <a:lnRef idx="0"/>
+                      <a:fillRef idx="0"/>
+                      <a:effectRef idx="0"/>
+                      <a:fontRef idx="minor"/>
+                    </wps:style>
                     <wps:txbx>
                       <w:txbxContent>
                         <w:sdt>
@@ -2311,7 +3394,6 @@
                             <w:p>
                               <w:pPr>
                                 <w:pStyle w:val="Footer"/>
-                                <w:pBdr/>
                                 <w:rPr>
                                   <w:rStyle w:val="PageNumber"/>
                                 </w:rPr>
@@ -2338,7 +3420,7 @@
                                 <w:rPr>
                                   <w:rStyle w:val="PageNumber"/>
                                 </w:rPr>
-                                <w:t>4</w:t>
+                                <w:t>5</w:t>
                               </w:r>
                               <w:r>
                                 <w:rPr>
@@ -2351,7 +3433,7 @@
                         </w:sdt>
                       </w:txbxContent>
                     </wps:txbx>
-                    <wps:bodyPr anchor="t" lIns="0" tIns="0" rIns="0" bIns="0">
+                    <wps:bodyPr lIns="0" rIns="0" tIns="0" bIns="0" anchor="t">
                       <a:spAutoFit/>
                     </wps:bodyPr>
                   </wps:wsp>
@@ -2362,9 +3444,10 @@
         </mc:Choice>
         <mc:Fallback>
           <w:pict>
-            <v:rect fillcolor="#FFFFFF" style="position:absolute;rotation:-0;width:6.15pt;height:14.65pt;mso-wrap-distance-left:0pt;mso-wrap-distance-right:0pt;mso-wrap-distance-top:0pt;mso-wrap-distance-bottom:0pt;margin-top:0.05pt;mso-position-vertical-relative:text;margin-left:461.85pt;mso-position-horizontal:right;mso-position-horizontal-relative:margin">
-              <v:fill opacity="0f"/>
-              <v:textbox inset="0in,0in,0in,0in">
+            <v:rect id="shape_0" ID="Frame2" path="m0,0l-2147483645,0l-2147483645,-2147483646l0,-2147483646xe" fillcolor="white" stroked="f" o:allowincell="f" style="position:absolute;margin-left:461.8pt;margin-top:0.05pt;width:6.1pt;height:14.5pt;mso-wrap-style:square;v-text-anchor:top;mso-position-horizontal:right;mso-position-horizontal-relative:margin">
+              <v:fill o:detectmouseclick="t" type="solid" color2="black" opacity="0"/>
+              <v:stroke color="#3465a4" joinstyle="round" endcap="flat"/>
+              <v:textbox>
                 <w:txbxContent>
                   <w:sdt>
                     <w:sdtPr>
@@ -2378,7 +3461,6 @@
                       <w:p>
                         <w:pPr>
                           <w:pStyle w:val="Footer"/>
-                          <w:pBdr/>
                           <w:rPr>
                             <w:rStyle w:val="PageNumber"/>
                           </w:rPr>
@@ -2405,7 +3487,7 @@
                           <w:rPr>
                             <w:rStyle w:val="PageNumber"/>
                           </w:rPr>
-                          <w:t>4</w:t>
+                          <w:t>5</w:t>
                         </w:r>
                         <w:r>
                           <w:rPr>
@@ -2820,7 +3902,7 @@
   <w:docDefaults>
     <w:rPrDefault>
       <w:rPr>
-        <w:rFonts w:ascii="Calibri" w:hAnsi="Calibri" w:eastAsia="等线" w:cs="" w:asciiTheme="minorHAnsi" w:cstheme="minorBidi" w:eastAsiaTheme="minorEastAsia" w:hAnsiTheme="minorHAnsi"/>
+        <w:rFonts w:ascii="Calibri" w:hAnsi="Calibri" w:eastAsia="" w:cs="" w:asciiTheme="minorHAnsi" w:cstheme="minorBidi" w:eastAsiaTheme="minorEastAsia" w:hAnsiTheme="minorHAnsi"/>
         <w:sz w:val="24"/>
         <w:szCs w:val="24"/>
         <w:lang w:val="en-CA" w:eastAsia="zh-CN" w:bidi="ar-SA"/>
@@ -3215,12 +4297,13 @@
     <w:qFormat/>
     <w:pPr>
       <w:widowControl/>
+      <w:suppressAutoHyphens w:val="true"/>
       <w:bidi w:val="0"/>
       <w:spacing w:before="0" w:after="0"/>
       <w:jc w:val="left"/>
     </w:pPr>
     <w:rPr>
-      <w:rFonts w:ascii="Calibri" w:hAnsi="Calibri" w:eastAsia="等线" w:cs="" w:asciiTheme="minorHAnsi" w:cstheme="minorBidi" w:eastAsiaTheme="minorEastAsia" w:hAnsiTheme="minorHAnsi"/>
+      <w:rFonts w:ascii="Calibri" w:hAnsi="Calibri" w:eastAsia="" w:cs="" w:asciiTheme="minorHAnsi" w:cstheme="minorBidi" w:eastAsiaTheme="minorEastAsia" w:hAnsiTheme="minorHAnsi"/>
       <w:color w:val="auto"/>
       <w:kern w:val="0"/>
       <w:sz w:val="24"/>
@@ -3395,6 +4478,19 @@
       <w:suppressLineNumbers/>
     </w:pPr>
     <w:rPr/>
+  </w:style>
+  <w:style w:type="paragraph" w:styleId="TableHeading">
+    <w:name w:val="Table Heading"/>
+    <w:basedOn w:val="TableContents"/>
+    <w:qFormat/>
+    <w:pPr>
+      <w:suppressLineNumbers/>
+      <w:jc w:val="center"/>
+    </w:pPr>
+    <w:rPr>
+      <w:b/>
+      <w:bCs/>
+    </w:rPr>
   </w:style>
   <w:style w:type="numbering" w:styleId="NoList" w:default="1">
     <w:name w:val="No List"/>

</xml_diff>